<commit_message>
working with helena yesterday
</commit_message>
<xml_diff>
--- a/Conference_prep/Comiença la obra_translation descriptors.docx
+++ b/Conference_prep/Comiença la obra_translation descriptors.docx
@@ -80,18 +80,15 @@
       </w:r>
     </w:p>
     <w:p>
+      <w:bookmarkStart w:id="0" w:name="_GoBack"/>
       <w:proofErr w:type="gramStart"/>
       <w:r>
         <w:t>mistranslation</w:t>
       </w:r>
-      <w:proofErr w:type="gramEnd"/>
-      <w:r>
-        <w:t xml:space="preserve"> (failure to understand wh</w:t>
-      </w:r>
-      <w:bookmarkStart w:id="0" w:name="_GoBack"/>
       <w:bookmarkEnd w:id="0"/>
-      <w:r>
-        <w:t>at the Spanish said)</w:t>
+      <w:proofErr w:type="gramEnd"/>
+      <w:r>
+        <w:t xml:space="preserve"> (failure to understand what the Spanish said)</w:t>
       </w:r>
     </w:p>
     <w:p>
@@ -126,6 +123,25 @@
       <w:proofErr w:type="gramEnd"/>
       <w:r>
         <w:t xml:space="preserve"> (meaning different for idiosyncratic reason)</w:t>
+      </w:r>
+      <w:r>
+        <w:t xml:space="preserve"> </w:t>
+      </w:r>
+    </w:p>
+    <w:p>
+      <w:proofErr w:type="gramStart"/>
+      <w:r>
+        <w:rPr>
+          <w:highlight w:val="yellow"/>
+        </w:rPr>
+        <w:t>aesthetic</w:t>
+      </w:r>
+      <w:proofErr w:type="gramEnd"/>
+      <w:r>
+        <w:rPr>
+          <w:highlight w:val="yellow"/>
+        </w:rPr>
+        <w:t xml:space="preserve"> as the neutral wording</w:t>
       </w:r>
     </w:p>
     <w:p/>
@@ -511,6 +527,7 @@
     </w:p>
     <w:p>
       <w:r>
+        <w:lastRenderedPageBreak/>
         <w:t xml:space="preserve">29. </w:t>
       </w:r>
       <w:proofErr w:type="gramStart"/>
@@ -522,12 +539,14 @@
         <w:t xml:space="preserve"> drew aside—</w:t>
       </w:r>
       <w:r>
-        <w:t>approximate, liberal</w:t>
-      </w:r>
-    </w:p>
-    <w:p>
-      <w:r>
-        <w:lastRenderedPageBreak/>
+        <w:t xml:space="preserve">approximate, </w:t>
+      </w:r>
+      <w:r>
+        <w:t>aesthetic</w:t>
+      </w:r>
+    </w:p>
+    <w:p>
+      <w:r>
         <w:t xml:space="preserve">30. </w:t>
       </w:r>
       <w:proofErr w:type="gramStart"/>
@@ -886,7 +905,13 @@
         <w:t xml:space="preserve">63. </w:t>
       </w:r>
       <w:r>
-        <w:t>Fierce—liberal, altered syntax</w:t>
+        <w:t>Fierce—</w:t>
+      </w:r>
+      <w:r>
+        <w:t>aesthetic</w:t>
+      </w:r>
+      <w:r>
+        <w:t>, altered syntax</w:t>
       </w:r>
     </w:p>
     <w:p>
@@ -933,7 +958,10 @@
         <w:t xml:space="preserve"> being affrighted—</w:t>
       </w:r>
       <w:r>
-        <w:t>liberal*</w:t>
+        <w:t>aesthetic</w:t>
+      </w:r>
+      <w:r>
+        <w:t>*</w:t>
       </w:r>
     </w:p>
     <w:p>
@@ -1019,7 +1047,10 @@
         <w:t xml:space="preserve"> in most danger—</w:t>
       </w:r>
       <w:r>
-        <w:t>liberal*</w:t>
+        <w:t>aesthetic</w:t>
+      </w:r>
+      <w:r>
+        <w:t>*</w:t>
       </w:r>
     </w:p>
     <w:p>
@@ -1071,7 +1102,7 @@
         <w:t>79. Meanwhile—</w:t>
       </w:r>
       <w:r>
-        <w:t>liberal</w:t>
+        <w:t>aesthetic</w:t>
       </w:r>
     </w:p>
     <w:p>
@@ -1159,7 +1190,13 @@
       </w:r>
       <w:proofErr w:type="gramEnd"/>
       <w:r>
-        <w:t xml:space="preserve"> the other sate—liberal (meaning change, maybe even mistranslation)</w:t>
+        <w:t xml:space="preserve"> the other sate—</w:t>
+      </w:r>
+      <w:r>
+        <w:t>aesthetic</w:t>
+      </w:r>
+      <w:r>
+        <w:t xml:space="preserve"> (meaning change, maybe even mistranslation)</w:t>
       </w:r>
     </w:p>
     <w:p>
@@ -1279,7 +1316,10 @@
     </w:p>
     <w:p>
       <w:r>
-        <w:t>97. When the tables—liberal</w:t>
+        <w:t>97. When the tables—</w:t>
+      </w:r>
+      <w:r>
+        <w:t>aesthetic</w:t>
       </w:r>
     </w:p>
     <w:p>
@@ -1297,7 +1337,13 @@
       </w:r>
       <w:proofErr w:type="gramEnd"/>
       <w:r>
-        <w:t xml:space="preserve"> in her confusion—liberal, compression</w:t>
+        <w:t xml:space="preserve"> in her confusion—</w:t>
+      </w:r>
+      <w:r>
+        <w:t>aesthetic</w:t>
+      </w:r>
+      <w:r>
+        <w:t>, compression</w:t>
       </w:r>
     </w:p>
     <w:p>
@@ -1341,7 +1387,10 @@
       </w:r>
       <w:proofErr w:type="gramEnd"/>
       <w:r>
-        <w:t xml:space="preserve"> that their hands—liberal</w:t>
+        <w:t xml:space="preserve"> that their hands—</w:t>
+      </w:r>
+      <w:r>
+        <w:t>aesthetic</w:t>
       </w:r>
     </w:p>
     <w:p>
@@ -1354,7 +1403,13 @@
       </w:r>
       <w:proofErr w:type="gramEnd"/>
       <w:r>
-        <w:t xml:space="preserve"> he taking—literal (there is some altered grammar, taking, so maybe liberal)</w:t>
+        <w:t xml:space="preserve"> he taking—literal (there is some altered grammar, taking, so maybe </w:t>
+      </w:r>
+      <w:r>
+        <w:t>aesthetic</w:t>
+      </w:r>
+      <w:r>
+        <w:t>)</w:t>
       </w:r>
     </w:p>
     <w:p>
@@ -1372,7 +1427,10 @@
       </w:r>
       <w:proofErr w:type="gramEnd"/>
       <w:r>
-        <w:t xml:space="preserve"> deeply—liberal</w:t>
+        <w:t xml:space="preserve"> deeply—</w:t>
+      </w:r>
+      <w:r>
+        <w:t>aesthetic</w:t>
       </w:r>
     </w:p>
     <w:p>
@@ -1437,7 +1495,10 @@
       </w:r>
       <w:proofErr w:type="gramEnd"/>
       <w:r>
-        <w:t xml:space="preserve"> her sight—liberal</w:t>
+        <w:t xml:space="preserve"> her sight—</w:t>
+      </w:r>
+      <w:r>
+        <w:t>aesthetic</w:t>
       </w:r>
     </w:p>
     <w:p>
@@ -1516,7 +1577,10 @@
       </w:r>
       <w:proofErr w:type="gramEnd"/>
       <w:r>
-        <w:t xml:space="preserve"> with tears—liberal</w:t>
+        <w:t xml:space="preserve"> with tears—</w:t>
+      </w:r>
+      <w:r>
+        <w:t>aesthetic</w:t>
       </w:r>
     </w:p>
     <w:p>
@@ -1547,7 +1611,10 @@
         <w:t xml:space="preserve"> and—</w:t>
       </w:r>
       <w:r>
-        <w:t>compression, liberal</w:t>
+        <w:t xml:space="preserve">compression, </w:t>
+      </w:r>
+      <w:r>
+        <w:t>aesthetic</w:t>
       </w:r>
     </w:p>
     <w:p>
@@ -1720,7 +1787,13 @@
       </w:r>
       <w:proofErr w:type="gramEnd"/>
       <w:r>
-        <w:t>—liberal, compression, omission</w:t>
+        <w:t>—</w:t>
+      </w:r>
+      <w:r>
+        <w:t>aesthetic</w:t>
+      </w:r>
+      <w:r>
+        <w:t>, compression, omission</w:t>
       </w:r>
     </w:p>
     <w:p>
@@ -1736,7 +1809,10 @@
         <w:t xml:space="preserve"> said to her—</w:t>
       </w:r>
       <w:r>
-        <w:t>approximate, liberal</w:t>
+        <w:t xml:space="preserve">approximate, </w:t>
+      </w:r>
+      <w:r>
+        <w:t>aesthetic</w:t>
       </w:r>
     </w:p>
     <w:p>
@@ -1749,7 +1825,10 @@
       </w:r>
       <w:proofErr w:type="gramEnd"/>
       <w:r>
-        <w:t xml:space="preserve"> friend—liberal</w:t>
+        <w:t xml:space="preserve"> friend—</w:t>
+      </w:r>
+      <w:r>
+        <w:t>aesthetic</w:t>
       </w:r>
     </w:p>
     <w:p>
@@ -1848,7 +1927,13 @@
       </w:r>
       <w:proofErr w:type="gramEnd"/>
       <w:r>
-        <w:t xml:space="preserve"> where it—liberal, change to indirect</w:t>
+        <w:t xml:space="preserve"> where it—</w:t>
+      </w:r>
+      <w:r>
+        <w:t>aesthetic</w:t>
+      </w:r>
+      <w:r>
+        <w:t>, change to indirect</w:t>
       </w:r>
     </w:p>
     <w:p>
@@ -1889,7 +1974,13 @@
         <w:t>151. Then said Darioleta—</w:t>
       </w:r>
       <w:r>
-        <w:t>compression, liberal, cultural</w:t>
+        <w:t xml:space="preserve">compression, </w:t>
+      </w:r>
+      <w:r>
+        <w:t>aesthetic</w:t>
+      </w:r>
+      <w:r>
+        <w:t>, cultural</w:t>
       </w:r>
     </w:p>
     <w:p>
@@ -1902,7 +1993,13 @@
       </w:r>
       <w:proofErr w:type="gramEnd"/>
       <w:r>
-        <w:t xml:space="preserve"> you will take—liberal, omission</w:t>
+        <w:t xml:space="preserve"> you will take—</w:t>
+      </w:r>
+      <w:r>
+        <w:t>aesthetic</w:t>
+      </w:r>
+      <w:r>
+        <w:t>, omission</w:t>
       </w:r>
     </w:p>
     <w:p>
@@ -1953,7 +2050,10 @@
       </w:r>
       <w:proofErr w:type="gramEnd"/>
       <w:r>
-        <w:t xml:space="preserve"> without—liberal</w:t>
+        <w:t xml:space="preserve"> without—</w:t>
+      </w:r>
+      <w:r>
+        <w:t>aesthetic</w:t>
       </w:r>
     </w:p>
     <w:p>
@@ -1982,7 +2082,10 @@
       </w:r>
       <w:proofErr w:type="gramEnd"/>
       <w:r>
-        <w:t xml:space="preserve"> shall never—liberal</w:t>
+        <w:t xml:space="preserve"> shall never—</w:t>
+      </w:r>
+      <w:r>
+        <w:t>aesthetic</w:t>
       </w:r>
     </w:p>
     <w:p>
@@ -1997,7 +2100,10 @@
     </w:p>
     <w:p>
       <w:r>
-        <w:t>159. The King whose—liberal</w:t>
+        <w:t>159. The King whose—</w:t>
+      </w:r>
+      <w:r>
+        <w:t>aesthetic</w:t>
       </w:r>
     </w:p>
     <w:p>
@@ -2010,7 +2116,10 @@
       </w:r>
       <w:proofErr w:type="gramEnd"/>
       <w:r>
-        <w:t>—para que de esto should align with “that which ensued”, would be liberal</w:t>
+        <w:t xml:space="preserve">—para que de esto should align with “that which ensued”, would be </w:t>
+      </w:r>
+      <w:r>
+        <w:t>aesthetic</w:t>
       </w:r>
     </w:p>
     <w:p>
@@ -2547,7 +2656,10 @@
     </w:p>
     <w:p>
       <w:r>
-        <w:t>203. While they thus talked—compression, liberal</w:t>
+        <w:t xml:space="preserve">203. While they thus talked—compression, </w:t>
+      </w:r>
+      <w:r>
+        <w:t>aesthetic</w:t>
       </w:r>
     </w:p>
     <w:p>
@@ -2560,7 +2672,13 @@
       </w:r>
       <w:proofErr w:type="gramEnd"/>
       <w:r>
-        <w:t xml:space="preserve"> seeing Darioleta—liberal (verb tense different, close to literal)</w:t>
+        <w:t xml:space="preserve"> seeing Darioleta—</w:t>
+      </w:r>
+      <w:r>
+        <w:t>aesthetic</w:t>
+      </w:r>
+      <w:r>
+        <w:t xml:space="preserve"> (verb tense different, close to literal)</w:t>
       </w:r>
     </w:p>
     <w:p>
@@ -2591,7 +2709,10 @@
     </w:p>
     <w:p>
       <w:r>
-        <w:t>207. In sooth—liberal</w:t>
+        <w:t>207. In sooth—</w:t>
+      </w:r>
+      <w:r>
+        <w:t>aesthetic</w:t>
       </w:r>
     </w:p>
     <w:p>
@@ -2662,7 +2783,10 @@
       </w:r>
       <w:proofErr w:type="gramEnd"/>
       <w:r>
-        <w:t xml:space="preserve"> certainly I—liberal</w:t>
+        <w:t xml:space="preserve"> certainly I—</w:t>
+      </w:r>
+      <w:r>
+        <w:t>aesthetic</w:t>
       </w:r>
     </w:p>
     <w:p>
@@ -2695,7 +2819,10 @@
     </w:p>
     <w:p>
       <w:r>
-        <w:t>216. My Lord I—liberal</w:t>
+        <w:t>216. My Lord I—</w:t>
+      </w:r>
+      <w:r>
+        <w:t>aesthetic</w:t>
       </w:r>
     </w:p>
     <w:p>
@@ -2708,7 +2835,10 @@
       </w:r>
       <w:proofErr w:type="gramEnd"/>
       <w:r>
-        <w:t xml:space="preserve"> that you—liberal</w:t>
+        <w:t xml:space="preserve"> that you—</w:t>
+      </w:r>
+      <w:r>
+        <w:t>aesthetic</w:t>
       </w:r>
     </w:p>
     <w:p>
@@ -2721,7 +2851,10 @@
       </w:r>
       <w:proofErr w:type="gramEnd"/>
       <w:r>
-        <w:t xml:space="preserve"> had better—liberal</w:t>
+        <w:t xml:space="preserve"> had better—</w:t>
+      </w:r>
+      <w:r>
+        <w:t>aesthetic</w:t>
       </w:r>
     </w:p>
     <w:p>
@@ -2757,7 +2890,10 @@
     </w:p>
     <w:p>
       <w:r>
-        <w:t>222. Then Garinter understood—liberal</w:t>
+        <w:t>222. Then Garinter understood—</w:t>
+      </w:r>
+      <w:r>
+        <w:t>aesthetic</w:t>
       </w:r>
     </w:p>
     <w:p>
@@ -2795,7 +2931,10 @@
       </w:r>
       <w:proofErr w:type="gramEnd"/>
       <w:r>
-        <w:t xml:space="preserve"> they waited--liberal</w:t>
+        <w:t xml:space="preserve"> they waited--</w:t>
+      </w:r>
+      <w:r>
+        <w:t>aesthetic</w:t>
       </w:r>
     </w:p>
     <w:p/>

</xml_diff>